<commit_message>
turtle seminar as Jupyter notebook
</commit_message>
<xml_diff>
--- a/WC/WC01/turtorial.docx
+++ b/WC/WC01/turtorial.docx
@@ -15,23 +15,13 @@
           <w:szCs w:val="22"/>
         </w:rPr>
       </w:pPr>
-      <w:proofErr w:type="spellStart"/>
       <w:r>
         <w:rPr>
           <w:b/>
           <w:sz w:val="22"/>
           <w:szCs w:val="22"/>
         </w:rPr>
-        <w:t>Start up</w:t>
-      </w:r>
-      <w:proofErr w:type="spellEnd"/>
-      <w:r>
-        <w:rPr>
-          <w:b/>
-          <w:sz w:val="22"/>
-          <w:szCs w:val="22"/>
-        </w:rPr>
-        <w:t xml:space="preserve"> </w:t>
+        <w:t xml:space="preserve">Start up </w:t>
       </w:r>
       <w:r>
         <w:rPr>
@@ -165,39 +155,7 @@
           <w:sz w:val="22"/>
           <w:szCs w:val="22"/>
         </w:rPr>
-        <w:t>Save the file as ‘inf1-wc1-[</w:t>
-      </w:r>
-      <w:proofErr w:type="spellStart"/>
-      <w:r>
-        <w:rPr>
-          <w:sz w:val="22"/>
-          <w:szCs w:val="22"/>
-        </w:rPr>
-        <w:t>yourname</w:t>
-      </w:r>
-      <w:proofErr w:type="spellEnd"/>
-      <w:r>
-        <w:rPr>
-          <w:sz w:val="22"/>
-          <w:szCs w:val="22"/>
-        </w:rPr>
-        <w:t>].</w:t>
-      </w:r>
-      <w:proofErr w:type="spellStart"/>
-      <w:r>
-        <w:rPr>
-          <w:sz w:val="22"/>
-          <w:szCs w:val="22"/>
-        </w:rPr>
-        <w:t>py</w:t>
-      </w:r>
-      <w:proofErr w:type="spellEnd"/>
-      <w:r>
-        <w:rPr>
-          <w:sz w:val="22"/>
-          <w:szCs w:val="22"/>
-        </w:rPr>
-        <w:t>’. This is your program for today. Every line that is not code (like answers to questions) should begin with a hash (#). Also, code that should not be active shall be started with a hash.</w:t>
+        <w:t>Save the file as ‘inf1-wc1-[yourname].py’. This is your program for today. Every line that is not code (like answers to questions) should begin with a hash (#). Also, code that should not be active shall be started with a hash.</w:t>
       </w:r>
     </w:p>
     <w:p>
@@ -276,25 +234,7 @@
           <w:sz w:val="22"/>
           <w:szCs w:val="22"/>
         </w:rPr>
-        <w:t xml:space="preserve">don = </w:t>
-      </w:r>
-      <w:proofErr w:type="spellStart"/>
-      <w:r>
-        <w:rPr>
-          <w:rFonts w:ascii="Andale Mono" w:hAnsi="Andale Mono"/>
-          <w:sz w:val="22"/>
-          <w:szCs w:val="22"/>
-        </w:rPr>
-        <w:t>turtle.Turtle</w:t>
-      </w:r>
-      <w:proofErr w:type="spellEnd"/>
-      <w:r>
-        <w:rPr>
-          <w:rFonts w:ascii="Andale Mono" w:hAnsi="Andale Mono"/>
-          <w:sz w:val="22"/>
-          <w:szCs w:val="22"/>
-        </w:rPr>
-        <w:t>()</w:t>
+        <w:t>don = turtle.Turtle()</w:t>
       </w:r>
     </w:p>
     <w:p>
@@ -486,51 +426,31 @@
           <w:szCs w:val="22"/>
         </w:rPr>
       </w:pPr>
-      <w:proofErr w:type="spellStart"/>
-      <w:r>
-        <w:rPr>
-          <w:rFonts w:ascii="Andale Mono" w:hAnsi="Andale Mono"/>
-          <w:sz w:val="22"/>
-          <w:szCs w:val="22"/>
-        </w:rPr>
-        <w:t>don.forward</w:t>
-      </w:r>
-      <w:proofErr w:type="spellEnd"/>
-      <w:r>
-        <w:rPr>
-          <w:rFonts w:ascii="Andale Mono" w:hAnsi="Andale Mono"/>
-          <w:sz w:val="22"/>
-          <w:szCs w:val="22"/>
-        </w:rPr>
-        <w:t>(100)</w:t>
-      </w:r>
-    </w:p>
-    <w:p>
-      <w:pPr>
-        <w:shd w:val="clear" w:color="auto" w:fill="D9D9D9" w:themeFill="background1" w:themeFillShade="D9"/>
-        <w:rPr>
-          <w:rFonts w:ascii="Andale Mono" w:hAnsi="Andale Mono"/>
-          <w:sz w:val="22"/>
-          <w:szCs w:val="22"/>
-        </w:rPr>
-      </w:pPr>
-      <w:proofErr w:type="spellStart"/>
-      <w:r>
-        <w:rPr>
-          <w:rFonts w:ascii="Andale Mono" w:hAnsi="Andale Mono"/>
-          <w:sz w:val="22"/>
-          <w:szCs w:val="22"/>
-        </w:rPr>
-        <w:t>don.left</w:t>
-      </w:r>
-      <w:proofErr w:type="spellEnd"/>
-      <w:r>
-        <w:rPr>
-          <w:rFonts w:ascii="Andale Mono" w:hAnsi="Andale Mono"/>
-          <w:sz w:val="22"/>
-          <w:szCs w:val="22"/>
-        </w:rPr>
-        <w:t>(72)</w:t>
+      <w:r>
+        <w:rPr>
+          <w:rFonts w:ascii="Andale Mono" w:hAnsi="Andale Mono"/>
+          <w:sz w:val="22"/>
+          <w:szCs w:val="22"/>
+        </w:rPr>
+        <w:t>don.forward(100)</w:t>
+      </w:r>
+    </w:p>
+    <w:p>
+      <w:pPr>
+        <w:shd w:val="clear" w:color="auto" w:fill="D9D9D9" w:themeFill="background1" w:themeFillShade="D9"/>
+        <w:rPr>
+          <w:rFonts w:ascii="Andale Mono" w:hAnsi="Andale Mono"/>
+          <w:sz w:val="22"/>
+          <w:szCs w:val="22"/>
+        </w:rPr>
+      </w:pPr>
+      <w:r>
+        <w:rPr>
+          <w:rFonts w:ascii="Andale Mono" w:hAnsi="Andale Mono"/>
+          <w:sz w:val="22"/>
+          <w:szCs w:val="22"/>
+        </w:rPr>
+        <w:t>don.left(72)</w:t>
       </w:r>
     </w:p>
     <w:p>
@@ -769,61 +689,25 @@
           <w:sz w:val="22"/>
           <w:szCs w:val="22"/>
         </w:rPr>
-        <w:t xml:space="preserve">    </w:t>
-      </w:r>
-      <w:proofErr w:type="spellStart"/>
-      <w:r>
-        <w:rPr>
-          <w:rFonts w:ascii="Andale Mono" w:hAnsi="Andale Mono"/>
-          <w:sz w:val="22"/>
-          <w:szCs w:val="22"/>
-        </w:rPr>
-        <w:t>don.forward</w:t>
-      </w:r>
-      <w:proofErr w:type="spellEnd"/>
-      <w:r>
-        <w:rPr>
-          <w:rFonts w:ascii="Andale Mono" w:hAnsi="Andale Mono"/>
-          <w:sz w:val="22"/>
-          <w:szCs w:val="22"/>
-        </w:rPr>
-        <w:t>(100)</w:t>
-      </w:r>
-    </w:p>
-    <w:p>
-      <w:pPr>
-        <w:shd w:val="clear" w:color="auto" w:fill="D9D9D9" w:themeFill="background1" w:themeFillShade="D9"/>
-        <w:rPr>
-          <w:rFonts w:ascii="Andale Mono" w:hAnsi="Andale Mono"/>
-          <w:sz w:val="22"/>
-          <w:szCs w:val="22"/>
-        </w:rPr>
-      </w:pPr>
-      <w:r>
-        <w:rPr>
-          <w:rFonts w:ascii="Andale Mono" w:hAnsi="Andale Mono"/>
-          <w:sz w:val="22"/>
-          <w:szCs w:val="22"/>
-        </w:rPr>
-        <w:t xml:space="preserve">    </w:t>
-      </w:r>
-      <w:proofErr w:type="spellStart"/>
-      <w:r>
-        <w:rPr>
-          <w:rFonts w:ascii="Andale Mono" w:hAnsi="Andale Mono"/>
-          <w:sz w:val="22"/>
-          <w:szCs w:val="22"/>
-        </w:rPr>
-        <w:t>don.left</w:t>
-      </w:r>
-      <w:proofErr w:type="spellEnd"/>
-      <w:r>
-        <w:rPr>
-          <w:rFonts w:ascii="Andale Mono" w:hAnsi="Andale Mono"/>
-          <w:sz w:val="22"/>
-          <w:szCs w:val="22"/>
-        </w:rPr>
-        <w:t>(72)</w:t>
+        <w:t xml:space="preserve">    don.forward(100)</w:t>
+      </w:r>
+    </w:p>
+    <w:p>
+      <w:pPr>
+        <w:shd w:val="clear" w:color="auto" w:fill="D9D9D9" w:themeFill="background1" w:themeFillShade="D9"/>
+        <w:rPr>
+          <w:rFonts w:ascii="Andale Mono" w:hAnsi="Andale Mono"/>
+          <w:sz w:val="22"/>
+          <w:szCs w:val="22"/>
+        </w:rPr>
+      </w:pPr>
+      <w:r>
+        <w:rPr>
+          <w:rFonts w:ascii="Andale Mono" w:hAnsi="Andale Mono"/>
+          <w:sz w:val="22"/>
+          <w:szCs w:val="22"/>
+        </w:rPr>
+        <w:t xml:space="preserve">    don.left(72)</w:t>
       </w:r>
     </w:p>
     <w:p>
@@ -1200,61 +1084,25 @@
           <w:sz w:val="22"/>
           <w:szCs w:val="22"/>
         </w:rPr>
-        <w:t xml:space="preserve">        </w:t>
-      </w:r>
-      <w:proofErr w:type="spellStart"/>
-      <w:r>
-        <w:rPr>
-          <w:rFonts w:ascii="Andale Mono" w:hAnsi="Andale Mono"/>
-          <w:sz w:val="22"/>
-          <w:szCs w:val="22"/>
-        </w:rPr>
-        <w:t>don.forward</w:t>
-      </w:r>
-      <w:proofErr w:type="spellEnd"/>
-      <w:r>
-        <w:rPr>
-          <w:rFonts w:ascii="Andale Mono" w:hAnsi="Andale Mono"/>
-          <w:sz w:val="22"/>
-          <w:szCs w:val="22"/>
-        </w:rPr>
-        <w:t>(100)</w:t>
-      </w:r>
-    </w:p>
-    <w:p>
-      <w:pPr>
-        <w:shd w:val="clear" w:color="auto" w:fill="D9D9D9" w:themeFill="background1" w:themeFillShade="D9"/>
-        <w:rPr>
-          <w:rFonts w:ascii="Andale Mono" w:hAnsi="Andale Mono"/>
-          <w:sz w:val="22"/>
-          <w:szCs w:val="22"/>
-        </w:rPr>
-      </w:pPr>
-      <w:r>
-        <w:rPr>
-          <w:rFonts w:ascii="Andale Mono" w:hAnsi="Andale Mono"/>
-          <w:sz w:val="22"/>
-          <w:szCs w:val="22"/>
-        </w:rPr>
-        <w:t xml:space="preserve">        </w:t>
-      </w:r>
-      <w:proofErr w:type="spellStart"/>
-      <w:r>
-        <w:rPr>
-          <w:rFonts w:ascii="Andale Mono" w:hAnsi="Andale Mono"/>
-          <w:sz w:val="22"/>
-          <w:szCs w:val="22"/>
-        </w:rPr>
-        <w:t>don.left</w:t>
-      </w:r>
-      <w:proofErr w:type="spellEnd"/>
-      <w:r>
-        <w:rPr>
-          <w:rFonts w:ascii="Andale Mono" w:hAnsi="Andale Mono"/>
-          <w:sz w:val="22"/>
-          <w:szCs w:val="22"/>
-        </w:rPr>
-        <w:t>(360 / sides)</w:t>
+        <w:t xml:space="preserve">        don.forward(100)</w:t>
+      </w:r>
+    </w:p>
+    <w:p>
+      <w:pPr>
+        <w:shd w:val="clear" w:color="auto" w:fill="D9D9D9" w:themeFill="background1" w:themeFillShade="D9"/>
+        <w:rPr>
+          <w:rFonts w:ascii="Andale Mono" w:hAnsi="Andale Mono"/>
+          <w:sz w:val="22"/>
+          <w:szCs w:val="22"/>
+        </w:rPr>
+      </w:pPr>
+      <w:r>
+        <w:rPr>
+          <w:rFonts w:ascii="Andale Mono" w:hAnsi="Andale Mono"/>
+          <w:sz w:val="22"/>
+          <w:szCs w:val="22"/>
+        </w:rPr>
+        <w:t xml:space="preserve">        don.left(360 / sides)</w:t>
       </w:r>
     </w:p>
     <w:p>
@@ -1318,25 +1166,7 @@
           <w:sz w:val="22"/>
           <w:szCs w:val="22"/>
         </w:rPr>
-        <w:t xml:space="preserve">    </w:t>
-      </w:r>
-      <w:proofErr w:type="spellStart"/>
-      <w:r>
-        <w:rPr>
-          <w:rFonts w:ascii="Andale Mono" w:hAnsi="Andale Mono"/>
-          <w:sz w:val="22"/>
-          <w:szCs w:val="22"/>
-        </w:rPr>
-        <w:t>don.left</w:t>
-      </w:r>
-      <w:proofErr w:type="spellEnd"/>
-      <w:r>
-        <w:rPr>
-          <w:rFonts w:ascii="Andale Mono" w:hAnsi="Andale Mono"/>
-          <w:sz w:val="22"/>
-          <w:szCs w:val="22"/>
-        </w:rPr>
-        <w:t>(4)</w:t>
+        <w:t xml:space="preserve">    don.left(4)</w:t>
       </w:r>
     </w:p>
     <w:p>
@@ -1700,25 +1530,7 @@
           <w:sz w:val="22"/>
           <w:szCs w:val="22"/>
         </w:rPr>
-        <w:t>def polygon(</w:t>
-      </w:r>
-      <w:proofErr w:type="spellStart"/>
-      <w:r>
-        <w:rPr>
-          <w:rFonts w:ascii="Andale Mono" w:hAnsi="Andale Mono"/>
-          <w:sz w:val="22"/>
-          <w:szCs w:val="22"/>
-        </w:rPr>
-        <w:t>turt</w:t>
-      </w:r>
-      <w:proofErr w:type="spellEnd"/>
-      <w:r>
-        <w:rPr>
-          <w:rFonts w:ascii="Andale Mono" w:hAnsi="Andale Mono"/>
-          <w:sz w:val="22"/>
-          <w:szCs w:val="22"/>
-        </w:rPr>
-        <w:t>, sides, size=100):</w:t>
+        <w:t>def polygon(turt, sides, size=100):</w:t>
       </w:r>
     </w:p>
     <w:p>
@@ -1754,61 +1566,25 @@
           <w:sz w:val="22"/>
           <w:szCs w:val="22"/>
         </w:rPr>
-        <w:t xml:space="preserve">        </w:t>
-      </w:r>
-      <w:proofErr w:type="spellStart"/>
-      <w:r>
-        <w:rPr>
-          <w:rFonts w:ascii="Andale Mono" w:hAnsi="Andale Mono"/>
-          <w:sz w:val="22"/>
-          <w:szCs w:val="22"/>
-        </w:rPr>
-        <w:t>turt.forward</w:t>
-      </w:r>
-      <w:proofErr w:type="spellEnd"/>
-      <w:r>
-        <w:rPr>
-          <w:rFonts w:ascii="Andale Mono" w:hAnsi="Andale Mono"/>
-          <w:sz w:val="22"/>
-          <w:szCs w:val="22"/>
-        </w:rPr>
-        <w:t>(size)</w:t>
-      </w:r>
-    </w:p>
-    <w:p>
-      <w:pPr>
-        <w:shd w:val="clear" w:color="auto" w:fill="D9D9D9" w:themeFill="background1" w:themeFillShade="D9"/>
-        <w:rPr>
-          <w:rFonts w:ascii="Andale Mono" w:hAnsi="Andale Mono"/>
-          <w:sz w:val="22"/>
-          <w:szCs w:val="22"/>
-        </w:rPr>
-      </w:pPr>
-      <w:r>
-        <w:rPr>
-          <w:rFonts w:ascii="Andale Mono" w:hAnsi="Andale Mono"/>
-          <w:sz w:val="22"/>
-          <w:szCs w:val="22"/>
-        </w:rPr>
-        <w:t xml:space="preserve">        </w:t>
-      </w:r>
-      <w:proofErr w:type="spellStart"/>
-      <w:r>
-        <w:rPr>
-          <w:rFonts w:ascii="Andale Mono" w:hAnsi="Andale Mono"/>
-          <w:sz w:val="22"/>
-          <w:szCs w:val="22"/>
-        </w:rPr>
-        <w:t>turt.left</w:t>
-      </w:r>
-      <w:proofErr w:type="spellEnd"/>
-      <w:r>
-        <w:rPr>
-          <w:rFonts w:ascii="Andale Mono" w:hAnsi="Andale Mono"/>
-          <w:sz w:val="22"/>
-          <w:szCs w:val="22"/>
-        </w:rPr>
-        <w:t>(360 / sides)</w:t>
+        <w:t xml:space="preserve">        turt.forward(size)</w:t>
+      </w:r>
+    </w:p>
+    <w:p>
+      <w:pPr>
+        <w:shd w:val="clear" w:color="auto" w:fill="D9D9D9" w:themeFill="background1" w:themeFillShade="D9"/>
+        <w:rPr>
+          <w:rFonts w:ascii="Andale Mono" w:hAnsi="Andale Mono"/>
+          <w:sz w:val="22"/>
+          <w:szCs w:val="22"/>
+        </w:rPr>
+      </w:pPr>
+      <w:r>
+        <w:rPr>
+          <w:rFonts w:ascii="Andale Mono" w:hAnsi="Andale Mono"/>
+          <w:sz w:val="22"/>
+          <w:szCs w:val="22"/>
+        </w:rPr>
+        <w:t xml:space="preserve">        turt.left(360 / sides)</w:t>
       </w:r>
     </w:p>
     <w:p>
@@ -1854,33 +1630,15 @@
           <w:sz w:val="22"/>
           <w:szCs w:val="22"/>
         </w:rPr>
-        <w:t>NOTE: the parameter names can be chosen at will, but you should avoid confusion. The name ‘turtle’ refers to the library, so here the shorthand ‘</w:t>
-      </w:r>
-      <w:proofErr w:type="spellStart"/>
-      <w:r>
-        <w:rPr>
-          <w:sz w:val="22"/>
-          <w:szCs w:val="22"/>
-        </w:rPr>
-        <w:t>turt</w:t>
-      </w:r>
-      <w:proofErr w:type="spellEnd"/>
-      <w:r>
-        <w:rPr>
-          <w:sz w:val="22"/>
-          <w:szCs w:val="22"/>
-        </w:rPr>
-        <w:t xml:space="preserve">’ is used </w:t>
-      </w:r>
-      <w:proofErr w:type="spellStart"/>
-      <w:r>
-        <w:rPr>
-          <w:sz w:val="22"/>
-          <w:szCs w:val="22"/>
-        </w:rPr>
-        <w:t>in stead</w:t>
-      </w:r>
-      <w:proofErr w:type="spellEnd"/>
+        <w:t xml:space="preserve">NOTE: the parameter names can be chosen at will, but you should avoid confusion. The name ‘turtle’ refers to the library, so here the shorthand ‘turt’ is used </w:t>
+      </w:r>
+      <w:r>
+        <w:rPr>
+          <w:sz w:val="22"/>
+          <w:szCs w:val="22"/>
+        </w:rPr>
+        <w:t>instead</w:t>
+      </w:r>
       <w:r>
         <w:rPr>
           <w:sz w:val="22"/>
@@ -2063,16 +1821,16 @@
         </w:rPr>
         <w:t xml:space="preserve">What happens if you call the function with the text ‘don’, </w:t>
       </w:r>
-      <w:proofErr w:type="spellStart"/>
-      <w:r>
-        <w:rPr>
-          <w:i/>
-          <w:sz w:val="22"/>
-          <w:szCs w:val="22"/>
-        </w:rPr>
-        <w:t>in stead</w:t>
-      </w:r>
-      <w:proofErr w:type="spellEnd"/>
+      <w:r>
+        <w:rPr>
+          <w:i/>
+          <w:sz w:val="22"/>
+          <w:szCs w:val="22"/>
+        </w:rPr>
+        <w:t>instead</w:t>
+      </w:r>
+      <w:bookmarkStart w:id="0" w:name="_GoBack"/>
+      <w:bookmarkEnd w:id="0"/>
       <w:r>
         <w:rPr>
           <w:i/>
@@ -2172,25 +1930,7 @@
           <w:sz w:val="22"/>
           <w:szCs w:val="22"/>
         </w:rPr>
-        <w:t xml:space="preserve">    </w:t>
-      </w:r>
-      <w:proofErr w:type="spellStart"/>
-      <w:r>
-        <w:rPr>
-          <w:rFonts w:ascii="Andale Mono" w:hAnsi="Andale Mono"/>
-          <w:sz w:val="22"/>
-          <w:szCs w:val="22"/>
-        </w:rPr>
-        <w:t>don.left</w:t>
-      </w:r>
-      <w:proofErr w:type="spellEnd"/>
-      <w:r>
-        <w:rPr>
-          <w:rFonts w:ascii="Andale Mono" w:hAnsi="Andale Mono"/>
-          <w:sz w:val="22"/>
-          <w:szCs w:val="22"/>
-        </w:rPr>
-        <w:t>(4)</w:t>
+        <w:t xml:space="preserve">    don.left(4)</w:t>
       </w:r>
     </w:p>
     <w:p>
@@ -2361,25 +2101,7 @@
           <w:sz w:val="22"/>
           <w:szCs w:val="22"/>
         </w:rPr>
-        <w:t xml:space="preserve">    </w:t>
-      </w:r>
-      <w:proofErr w:type="spellStart"/>
-      <w:r>
-        <w:rPr>
-          <w:rFonts w:ascii="Andale Mono" w:hAnsi="Andale Mono"/>
-          <w:sz w:val="22"/>
-          <w:szCs w:val="22"/>
-        </w:rPr>
-        <w:t>don.left</w:t>
-      </w:r>
-      <w:proofErr w:type="spellEnd"/>
-      <w:r>
-        <w:rPr>
-          <w:rFonts w:ascii="Andale Mono" w:hAnsi="Andale Mono"/>
-          <w:sz w:val="22"/>
-          <w:szCs w:val="22"/>
-        </w:rPr>
-        <w:t>(</w:t>
+        <w:t xml:space="preserve">    don.left(</w:t>
       </w:r>
       <w:r>
         <w:rPr>
@@ -2577,25 +2299,7 @@
           <w:sz w:val="22"/>
           <w:szCs w:val="22"/>
         </w:rPr>
-        <w:t xml:space="preserve">    </w:t>
-      </w:r>
-      <w:proofErr w:type="spellStart"/>
-      <w:r>
-        <w:rPr>
-          <w:rFonts w:ascii="Andale Mono" w:hAnsi="Andale Mono"/>
-          <w:sz w:val="22"/>
-          <w:szCs w:val="22"/>
-        </w:rPr>
-        <w:t>don.left</w:t>
-      </w:r>
-      <w:proofErr w:type="spellEnd"/>
-      <w:r>
-        <w:rPr>
-          <w:rFonts w:ascii="Andale Mono" w:hAnsi="Andale Mono"/>
-          <w:sz w:val="22"/>
-          <w:szCs w:val="22"/>
-        </w:rPr>
-        <w:t>(72)</w:t>
+        <w:t xml:space="preserve">    don.left(72)</w:t>
       </w:r>
     </w:p>
     <w:p>
@@ -2785,25 +2489,7 @@
           <w:sz w:val="22"/>
           <w:szCs w:val="22"/>
         </w:rPr>
-        <w:t xml:space="preserve">        </w:t>
-      </w:r>
-      <w:proofErr w:type="spellStart"/>
-      <w:r>
-        <w:rPr>
-          <w:rFonts w:ascii="Andale Mono" w:hAnsi="Andale Mono"/>
-          <w:sz w:val="22"/>
-          <w:szCs w:val="22"/>
-        </w:rPr>
-        <w:t>don.color</w:t>
-      </w:r>
-      <w:proofErr w:type="spellEnd"/>
-      <w:r>
-        <w:rPr>
-          <w:rFonts w:ascii="Andale Mono" w:hAnsi="Andale Mono"/>
-          <w:sz w:val="22"/>
-          <w:szCs w:val="22"/>
-        </w:rPr>
-        <w:t>(“red”)</w:t>
+        <w:t xml:space="preserve">        don.color(“red”)</w:t>
       </w:r>
     </w:p>
     <w:p>
@@ -2839,25 +2525,7 @@
           <w:sz w:val="22"/>
           <w:szCs w:val="22"/>
         </w:rPr>
-        <w:t xml:space="preserve">        </w:t>
-      </w:r>
-      <w:proofErr w:type="spellStart"/>
-      <w:r>
-        <w:rPr>
-          <w:rFonts w:ascii="Andale Mono" w:hAnsi="Andale Mono"/>
-          <w:sz w:val="22"/>
-          <w:szCs w:val="22"/>
-        </w:rPr>
-        <w:t>don.color</w:t>
-      </w:r>
-      <w:proofErr w:type="spellEnd"/>
-      <w:r>
-        <w:rPr>
-          <w:rFonts w:ascii="Andale Mono" w:hAnsi="Andale Mono"/>
-          <w:sz w:val="22"/>
-          <w:szCs w:val="22"/>
-        </w:rPr>
-        <w:t>(“blue”)</w:t>
+        <w:t xml:space="preserve">        don.color(“blue”)</w:t>
       </w:r>
     </w:p>
     <w:p>
@@ -2895,8 +2563,6 @@
         </w:rPr>
         <w:t xml:space="preserve">    don.left</w:t>
       </w:r>
-      <w:bookmarkStart w:id="0" w:name="_GoBack"/>
-      <w:bookmarkEnd w:id="0"/>
       <w:r>
         <w:rPr>
           <w:rFonts w:ascii="Andale Mono" w:hAnsi="Andale Mono"/>
@@ -3072,97 +2738,43 @@
           <w:sz w:val="22"/>
           <w:szCs w:val="22"/>
         </w:rPr>
-        <w:t xml:space="preserve">        </w:t>
-      </w:r>
-      <w:proofErr w:type="spellStart"/>
-      <w:r>
-        <w:rPr>
-          <w:rFonts w:ascii="Andale Mono" w:hAnsi="Andale Mono"/>
-          <w:sz w:val="22"/>
-          <w:szCs w:val="22"/>
-        </w:rPr>
-        <w:t>don.color</w:t>
-      </w:r>
-      <w:proofErr w:type="spellEnd"/>
-      <w:r>
-        <w:rPr>
-          <w:rFonts w:ascii="Andale Mono" w:hAnsi="Andale Mono"/>
-          <w:sz w:val="22"/>
-          <w:szCs w:val="22"/>
-        </w:rPr>
-        <w:t>(“red”)</w:t>
-      </w:r>
-    </w:p>
-    <w:p>
-      <w:pPr>
-        <w:shd w:val="clear" w:color="auto" w:fill="D9D9D9" w:themeFill="background1" w:themeFillShade="D9"/>
-        <w:rPr>
-          <w:rFonts w:ascii="Andale Mono" w:hAnsi="Andale Mono"/>
-          <w:sz w:val="22"/>
-          <w:szCs w:val="22"/>
-        </w:rPr>
-      </w:pPr>
-      <w:r>
-        <w:rPr>
-          <w:rFonts w:ascii="Andale Mono" w:hAnsi="Andale Mono"/>
-          <w:sz w:val="22"/>
-          <w:szCs w:val="22"/>
-        </w:rPr>
-        <w:t xml:space="preserve">    </w:t>
-      </w:r>
-      <w:proofErr w:type="spellStart"/>
-      <w:r>
-        <w:rPr>
-          <w:rFonts w:ascii="Andale Mono" w:hAnsi="Andale Mono"/>
-          <w:sz w:val="22"/>
-          <w:szCs w:val="22"/>
-        </w:rPr>
-        <w:t>elif</w:t>
-      </w:r>
-      <w:proofErr w:type="spellEnd"/>
-      <w:r>
-        <w:rPr>
-          <w:rFonts w:ascii="Andale Mono" w:hAnsi="Andale Mono"/>
-          <w:sz w:val="22"/>
-          <w:szCs w:val="22"/>
-        </w:rPr>
-        <w:t xml:space="preserve"> (step % 3) == 2:</w:t>
-      </w:r>
-    </w:p>
-    <w:p>
-      <w:pPr>
-        <w:shd w:val="clear" w:color="auto" w:fill="D9D9D9" w:themeFill="background1" w:themeFillShade="D9"/>
-        <w:rPr>
-          <w:rFonts w:ascii="Andale Mono" w:hAnsi="Andale Mono"/>
-          <w:sz w:val="22"/>
-          <w:szCs w:val="22"/>
-        </w:rPr>
-      </w:pPr>
-      <w:r>
-        <w:rPr>
-          <w:rFonts w:ascii="Andale Mono" w:hAnsi="Andale Mono"/>
-          <w:sz w:val="22"/>
-          <w:szCs w:val="22"/>
-        </w:rPr>
-        <w:t xml:space="preserve">        </w:t>
-      </w:r>
-      <w:proofErr w:type="spellStart"/>
-      <w:r>
-        <w:rPr>
-          <w:rFonts w:ascii="Andale Mono" w:hAnsi="Andale Mono"/>
-          <w:sz w:val="22"/>
-          <w:szCs w:val="22"/>
-        </w:rPr>
-        <w:t>don.color</w:t>
-      </w:r>
-      <w:proofErr w:type="spellEnd"/>
-      <w:r>
-        <w:rPr>
-          <w:rFonts w:ascii="Andale Mono" w:hAnsi="Andale Mono"/>
-          <w:sz w:val="22"/>
-          <w:szCs w:val="22"/>
-        </w:rPr>
-        <w:t>(“yellow”)</w:t>
+        <w:t xml:space="preserve">        don.color(“red”)</w:t>
+      </w:r>
+    </w:p>
+    <w:p>
+      <w:pPr>
+        <w:shd w:val="clear" w:color="auto" w:fill="D9D9D9" w:themeFill="background1" w:themeFillShade="D9"/>
+        <w:rPr>
+          <w:rFonts w:ascii="Andale Mono" w:hAnsi="Andale Mono"/>
+          <w:sz w:val="22"/>
+          <w:szCs w:val="22"/>
+        </w:rPr>
+      </w:pPr>
+      <w:r>
+        <w:rPr>
+          <w:rFonts w:ascii="Andale Mono" w:hAnsi="Andale Mono"/>
+          <w:sz w:val="22"/>
+          <w:szCs w:val="22"/>
+        </w:rPr>
+        <w:t xml:space="preserve">    elif (step % 3) == 2:</w:t>
+      </w:r>
+    </w:p>
+    <w:p>
+      <w:pPr>
+        <w:shd w:val="clear" w:color="auto" w:fill="D9D9D9" w:themeFill="background1" w:themeFillShade="D9"/>
+        <w:rPr>
+          <w:rFonts w:ascii="Andale Mono" w:hAnsi="Andale Mono"/>
+          <w:sz w:val="22"/>
+          <w:szCs w:val="22"/>
+        </w:rPr>
+      </w:pPr>
+      <w:r>
+        <w:rPr>
+          <w:rFonts w:ascii="Andale Mono" w:hAnsi="Andale Mono"/>
+          <w:sz w:val="22"/>
+          <w:szCs w:val="22"/>
+        </w:rPr>
+        <w:t xml:space="preserve">        don.color(“yellow”)</w:t>
       </w:r>
     </w:p>
     <w:p>
@@ -3198,25 +2810,7 @@
           <w:sz w:val="22"/>
           <w:szCs w:val="22"/>
         </w:rPr>
-        <w:t xml:space="preserve">        </w:t>
-      </w:r>
-      <w:proofErr w:type="spellStart"/>
-      <w:r>
-        <w:rPr>
-          <w:rFonts w:ascii="Andale Mono" w:hAnsi="Andale Mono"/>
-          <w:sz w:val="22"/>
-          <w:szCs w:val="22"/>
-        </w:rPr>
-        <w:t>don.color</w:t>
-      </w:r>
-      <w:proofErr w:type="spellEnd"/>
-      <w:r>
-        <w:rPr>
-          <w:rFonts w:ascii="Andale Mono" w:hAnsi="Andale Mono"/>
-          <w:sz w:val="22"/>
-          <w:szCs w:val="22"/>
-        </w:rPr>
-        <w:t>(“blue”)</w:t>
+        <w:t xml:space="preserve">        don.color(“blue”)</w:t>
       </w:r>
     </w:p>
     <w:p>
@@ -3252,25 +2846,7 @@
           <w:sz w:val="22"/>
           <w:szCs w:val="22"/>
         </w:rPr>
-        <w:t xml:space="preserve">    </w:t>
-      </w:r>
-      <w:proofErr w:type="spellStart"/>
-      <w:r>
-        <w:rPr>
-          <w:rFonts w:ascii="Andale Mono" w:hAnsi="Andale Mono"/>
-          <w:sz w:val="22"/>
-          <w:szCs w:val="22"/>
-        </w:rPr>
-        <w:t>don.turn</w:t>
-      </w:r>
-      <w:proofErr w:type="spellEnd"/>
-      <w:r>
-        <w:rPr>
-          <w:rFonts w:ascii="Andale Mono" w:hAnsi="Andale Mono"/>
-          <w:sz w:val="22"/>
-          <w:szCs w:val="22"/>
-        </w:rPr>
-        <w:t>(360 / 90)</w:t>
+        <w:t xml:space="preserve">    don.turn(360 / 90)</w:t>
       </w:r>
     </w:p>
     <w:p>
@@ -3338,25 +2914,7 @@
           <w:sz w:val="22"/>
           <w:szCs w:val="22"/>
         </w:rPr>
-        <w:t>How does the if/</w:t>
-      </w:r>
-      <w:proofErr w:type="spellStart"/>
-      <w:r>
-        <w:rPr>
-          <w:i/>
-          <w:sz w:val="22"/>
-          <w:szCs w:val="22"/>
-        </w:rPr>
-        <w:t>elif</w:t>
-      </w:r>
-      <w:proofErr w:type="spellEnd"/>
-      <w:r>
-        <w:rPr>
-          <w:i/>
-          <w:sz w:val="22"/>
-          <w:szCs w:val="22"/>
-        </w:rPr>
-        <w:t>/else work?</w:t>
+        <w:t>How does the if/elif/else work?</w:t>
       </w:r>
     </w:p>
     <w:p>
@@ -3493,23 +3051,7 @@
           <w:sz w:val="22"/>
           <w:szCs w:val="22"/>
         </w:rPr>
-        <w:t xml:space="preserve">Now we’ll make a flower of shapes with many alternating </w:t>
-      </w:r>
-      <w:proofErr w:type="spellStart"/>
-      <w:r>
-        <w:rPr>
-          <w:sz w:val="22"/>
-          <w:szCs w:val="22"/>
-        </w:rPr>
-        <w:t>colours</w:t>
-      </w:r>
-      <w:proofErr w:type="spellEnd"/>
-      <w:r>
-        <w:rPr>
-          <w:sz w:val="22"/>
-          <w:szCs w:val="22"/>
-        </w:rPr>
-        <w:t xml:space="preserve"> in a rainbow scheme. For that we first define the </w:t>
+        <w:t xml:space="preserve">Now we’ll make a flower of shapes with many alternating colours in a rainbow scheme. For that we first define the </w:t>
       </w:r>
       <w:r>
         <w:rPr>
@@ -3604,25 +3146,7 @@
           <w:sz w:val="22"/>
           <w:szCs w:val="22"/>
         </w:rPr>
-        <w:t xml:space="preserve">    index = step % </w:t>
-      </w:r>
-      <w:proofErr w:type="spellStart"/>
-      <w:r>
-        <w:rPr>
-          <w:rFonts w:ascii="Andale Mono" w:hAnsi="Andale Mono"/>
-          <w:sz w:val="22"/>
-          <w:szCs w:val="22"/>
-        </w:rPr>
-        <w:t>len</w:t>
-      </w:r>
-      <w:proofErr w:type="spellEnd"/>
-      <w:r>
-        <w:rPr>
-          <w:rFonts w:ascii="Andale Mono" w:hAnsi="Andale Mono"/>
-          <w:sz w:val="22"/>
-          <w:szCs w:val="22"/>
-        </w:rPr>
-        <w:t>(colors)</w:t>
+        <w:t xml:space="preserve">    index = step % len(colors)</w:t>
       </w:r>
     </w:p>
     <w:p>
@@ -3674,25 +3198,7 @@
           <w:sz w:val="22"/>
           <w:szCs w:val="22"/>
         </w:rPr>
-        <w:t xml:space="preserve">    </w:t>
-      </w:r>
-      <w:proofErr w:type="spellStart"/>
-      <w:r>
-        <w:rPr>
-          <w:rFonts w:ascii="Andale Mono" w:hAnsi="Andale Mono"/>
-          <w:sz w:val="22"/>
-          <w:szCs w:val="22"/>
-        </w:rPr>
-        <w:t>don.color</w:t>
-      </w:r>
-      <w:proofErr w:type="spellEnd"/>
-      <w:r>
-        <w:rPr>
-          <w:rFonts w:ascii="Andale Mono" w:hAnsi="Andale Mono"/>
-          <w:sz w:val="22"/>
-          <w:szCs w:val="22"/>
-        </w:rPr>
-        <w:t>(color)</w:t>
+        <w:t xml:space="preserve">    don.color(color)</w:t>
       </w:r>
     </w:p>
     <w:p>
@@ -3728,25 +3234,7 @@
           <w:sz w:val="22"/>
           <w:szCs w:val="22"/>
         </w:rPr>
-        <w:t xml:space="preserve">    </w:t>
-      </w:r>
-      <w:proofErr w:type="spellStart"/>
-      <w:r>
-        <w:rPr>
-          <w:rFonts w:ascii="Andale Mono" w:hAnsi="Andale Mono"/>
-          <w:sz w:val="22"/>
-          <w:szCs w:val="22"/>
-        </w:rPr>
-        <w:t>don.turn</w:t>
-      </w:r>
-      <w:proofErr w:type="spellEnd"/>
-      <w:r>
-        <w:rPr>
-          <w:rFonts w:ascii="Andale Mono" w:hAnsi="Andale Mono"/>
-          <w:sz w:val="22"/>
-          <w:szCs w:val="22"/>
-        </w:rPr>
-        <w:t>(360 / 70)</w:t>
+        <w:t xml:space="preserve">    don.turn(360 / 70)</w:t>
       </w:r>
     </w:p>
     <w:p>
@@ -3778,21 +3266,12 @@
         </w:rPr>
         <w:t xml:space="preserve">What does </w:t>
       </w:r>
-      <w:proofErr w:type="spellStart"/>
-      <w:r>
-        <w:rPr>
-          <w:sz w:val="22"/>
-          <w:szCs w:val="22"/>
-        </w:rPr>
-        <w:t>len</w:t>
-      </w:r>
-      <w:proofErr w:type="spellEnd"/>
-      <w:r>
-        <w:rPr>
-          <w:sz w:val="22"/>
-          <w:szCs w:val="22"/>
-        </w:rPr>
-        <w:t>(colors)</w:t>
+      <w:r>
+        <w:rPr>
+          <w:sz w:val="22"/>
+          <w:szCs w:val="22"/>
+        </w:rPr>
+        <w:t>len(colors)</w:t>
       </w:r>
       <w:r>
         <w:rPr>
@@ -3829,23 +3308,7 @@
           <w:sz w:val="22"/>
           <w:szCs w:val="22"/>
         </w:rPr>
-        <w:t xml:space="preserve">step % </w:t>
-      </w:r>
-      <w:proofErr w:type="spellStart"/>
-      <w:r>
-        <w:rPr>
-          <w:sz w:val="22"/>
-          <w:szCs w:val="22"/>
-        </w:rPr>
-        <w:t>len</w:t>
-      </w:r>
-      <w:proofErr w:type="spellEnd"/>
-      <w:r>
-        <w:rPr>
-          <w:sz w:val="22"/>
-          <w:szCs w:val="22"/>
-        </w:rPr>
-        <w:t xml:space="preserve">(colors) </w:t>
+        <w:t xml:space="preserve">step % len(colors) </w:t>
       </w:r>
       <w:r>
         <w:rPr>
@@ -3868,25 +3331,7 @@
           <w:sz w:val="22"/>
           <w:szCs w:val="22"/>
         </w:rPr>
-        <w:t xml:space="preserve"> has the value of 0, 1, 2, …, 7, 8, …, </w:t>
-      </w:r>
-      <w:proofErr w:type="spellStart"/>
-      <w:r>
-        <w:rPr>
-          <w:i/>
-          <w:sz w:val="22"/>
-          <w:szCs w:val="22"/>
-        </w:rPr>
-        <w:t>etc</w:t>
-      </w:r>
-      <w:proofErr w:type="spellEnd"/>
-      <w:r>
-        <w:rPr>
-          <w:i/>
-          <w:sz w:val="22"/>
-          <w:szCs w:val="22"/>
-        </w:rPr>
-        <w:t>)?</w:t>
+        <w:t xml:space="preserve"> has the value of 0, 1, 2, …, 7, 8, …, etc)?</w:t>
       </w:r>
     </w:p>
     <w:p>
@@ -4131,25 +3576,7 @@
           <w:sz w:val="22"/>
           <w:szCs w:val="22"/>
         </w:rPr>
-        <w:t xml:space="preserve">    index = step // </w:t>
-      </w:r>
-      <w:proofErr w:type="spellStart"/>
-      <w:r>
-        <w:rPr>
-          <w:rFonts w:ascii="Andale Mono" w:hAnsi="Andale Mono"/>
-          <w:sz w:val="22"/>
-          <w:szCs w:val="22"/>
-        </w:rPr>
-        <w:t>len</w:t>
-      </w:r>
-      <w:proofErr w:type="spellEnd"/>
-      <w:r>
-        <w:rPr>
-          <w:rFonts w:ascii="Andale Mono" w:hAnsi="Andale Mono"/>
-          <w:sz w:val="22"/>
-          <w:szCs w:val="22"/>
-        </w:rPr>
-        <w:t>(colors)</w:t>
+        <w:t xml:space="preserve">    index = step // len(colors)</w:t>
       </w:r>
     </w:p>
     <w:p>
@@ -4201,25 +3628,7 @@
           <w:sz w:val="22"/>
           <w:szCs w:val="22"/>
         </w:rPr>
-        <w:t xml:space="preserve">    </w:t>
-      </w:r>
-      <w:proofErr w:type="spellStart"/>
-      <w:r>
-        <w:rPr>
-          <w:rFonts w:ascii="Andale Mono" w:hAnsi="Andale Mono"/>
-          <w:sz w:val="22"/>
-          <w:szCs w:val="22"/>
-        </w:rPr>
-        <w:t>don.color</w:t>
-      </w:r>
-      <w:proofErr w:type="spellEnd"/>
-      <w:r>
-        <w:rPr>
-          <w:rFonts w:ascii="Andale Mono" w:hAnsi="Andale Mono"/>
-          <w:sz w:val="22"/>
-          <w:szCs w:val="22"/>
-        </w:rPr>
-        <w:t>(color)</w:t>
+        <w:t xml:space="preserve">    don.color(color)</w:t>
       </w:r>
     </w:p>
     <w:p>
@@ -4255,25 +3664,7 @@
           <w:sz w:val="22"/>
           <w:szCs w:val="22"/>
         </w:rPr>
-        <w:t xml:space="preserve">    </w:t>
-      </w:r>
-      <w:proofErr w:type="spellStart"/>
-      <w:r>
-        <w:rPr>
-          <w:rFonts w:ascii="Andale Mono" w:hAnsi="Andale Mono"/>
-          <w:sz w:val="22"/>
-          <w:szCs w:val="22"/>
-        </w:rPr>
-        <w:t>don.turn</w:t>
-      </w:r>
-      <w:proofErr w:type="spellEnd"/>
-      <w:r>
-        <w:rPr>
-          <w:rFonts w:ascii="Andale Mono" w:hAnsi="Andale Mono"/>
-          <w:sz w:val="22"/>
-          <w:szCs w:val="22"/>
-        </w:rPr>
-        <w:t>(360 / 70)</w:t>
+        <w:t xml:space="preserve">    don.turn(360 / 70)</w:t>
       </w:r>
     </w:p>
     <w:p>
@@ -4371,25 +3762,7 @@
           <w:sz w:val="22"/>
           <w:szCs w:val="22"/>
         </w:rPr>
-        <w:t xml:space="preserve"> (you can try this in the IDLE console: 4 / 3 versus 4 // 3, 9 / 4 versus 9 // 4, </w:t>
-      </w:r>
-      <w:proofErr w:type="spellStart"/>
-      <w:r>
-        <w:rPr>
-          <w:i/>
-          <w:sz w:val="22"/>
-          <w:szCs w:val="22"/>
-        </w:rPr>
-        <w:t>etc</w:t>
-      </w:r>
-      <w:proofErr w:type="spellEnd"/>
-      <w:r>
-        <w:rPr>
-          <w:i/>
-          <w:sz w:val="22"/>
-          <w:szCs w:val="22"/>
-        </w:rPr>
-        <w:t>)?</w:t>
+        <w:t xml:space="preserve"> (you can try this in the IDLE console: 4 / 3 versus 4 // 3, 9 / 4 versus 9 // 4, etc)?</w:t>
       </w:r>
     </w:p>
     <w:p>
@@ -5962,10 +5335,6 @@
     <w:lsdException w:name="Book Title" w:uiPriority="33" w:qFormat="1"/>
     <w:lsdException w:name="Bibliography" w:semiHidden="1" w:uiPriority="37" w:unhideWhenUsed="1"/>
     <w:lsdException w:name="TOC Heading" w:semiHidden="1" w:uiPriority="39" w:unhideWhenUsed="1" w:qFormat="1"/>
-    <w:lsdException w:name="Grid Table Light" w:semiHidden="1" w:unhideWhenUsed="1"/>
-    <w:lsdException w:name="Grid Table 1 Light" w:semiHidden="1" w:unhideWhenUsed="1"/>
-    <w:lsdException w:name="Grid Table 2" w:semiHidden="1" w:unhideWhenUsed="1"/>
-    <w:lsdException w:name="Grid Table 3" w:semiHidden="1" w:unhideWhenUsed="1"/>
     <w:lsdException w:name="Grid Table 4" w:uiPriority="49"/>
     <w:lsdException w:name="Grid Table 5 Dark" w:uiPriority="50"/>
     <w:lsdException w:name="Grid Table 6 Colorful" w:uiPriority="51"/>

</xml_diff>